<commit_message>
add email find password functionality
</commit_message>
<xml_diff>
--- a/note.docx
+++ b/note.docx
@@ -4,7 +4,38 @@
   <w:body>
     <w:p>
       <w:r>
+        <w:t xml:space="preserve">Front end </w:t>
+      </w:r>
+    </w:p>
+    <w:p>
+      <w:r>
         <w:t>Angular: interceptor for add token to each request if url match the requirement</w:t>
+      </w:r>
+    </w:p>
+    <w:p>
+      <w:r>
+        <w:t xml:space="preserve">Double direction </w:t>
+      </w:r>
+      <w:proofErr w:type="gramStart"/>
+      <w:r>
+        <w:t>bind</w:t>
+      </w:r>
+      <w:proofErr w:type="gramEnd"/>
+      <w:r>
+        <w:t xml:space="preserve"> </w:t>
+      </w:r>
+    </w:p>
+    <w:p>
+      <w:r>
+        <w:t>Restfull update data</w:t>
+      </w:r>
+    </w:p>
+    <w:p/>
+    <w:p/>
+    <w:p/>
+    <w:p>
+      <w:r>
+        <w:t>backend</w:t>
       </w:r>
     </w:p>
     <w:p/>
@@ -283,8 +314,110 @@
         </w:rPr>
         <w:t>验证失败</w:t>
       </w:r>
+    </w:p>
+    <w:p>
+      <w:pPr>
+        <w:pStyle w:val="a7"/>
+        <w:numPr>
+          <w:ilvl w:val="0"/>
+          <w:numId w:val="1"/>
+        </w:numPr>
+      </w:pPr>
+      <w:proofErr w:type="gramStart"/>
+      <w:r>
+        <w:t>Restful  db</w:t>
+      </w:r>
+      <w:proofErr w:type="gramEnd"/>
+      <w:r>
+        <w:t xml:space="preserve"> passed</w:t>
+      </w:r>
+    </w:p>
+    <w:p>
+      <w:pPr>
+        <w:pStyle w:val="a7"/>
+        <w:numPr>
+          <w:ilvl w:val="0"/>
+          <w:numId w:val="1"/>
+        </w:numPr>
+      </w:pPr>
+      <w:r>
+        <w:t xml:space="preserve">Spring </w:t>
+      </w:r>
+      <w:proofErr w:type="gramStart"/>
+      <w:r>
+        <w:t>scheduler  check</w:t>
+      </w:r>
+      <w:proofErr w:type="gramEnd"/>
+      <w:r>
+        <w:t xml:space="preserve"> leave request</w:t>
+      </w:r>
+    </w:p>
+    <w:p>
+      <w:pPr>
+        <w:pStyle w:val="a7"/>
+        <w:numPr>
+          <w:ilvl w:val="0"/>
+          <w:numId w:val="1"/>
+        </w:numPr>
+      </w:pPr>
+      <w:r>
+        <w:t>rabbitMq update admin leave approval info</w:t>
+      </w:r>
+    </w:p>
+    <w:p>
+      <w:pPr>
+        <w:pStyle w:val="a7"/>
+        <w:numPr>
+          <w:ilvl w:val="0"/>
+          <w:numId w:val="1"/>
+        </w:numPr>
+      </w:pPr>
+      <w:r>
+        <w:t>spring security authenticationo and authorization</w:t>
+      </w:r>
+    </w:p>
+    <w:p>
+      <w:pPr>
+        <w:pStyle w:val="a7"/>
+        <w:numPr>
+          <w:ilvl w:val="0"/>
+          <w:numId w:val="1"/>
+        </w:numPr>
+      </w:pPr>
+      <w:r>
+        <w:t xml:space="preserve">jwt </w:t>
+      </w:r>
+    </w:p>
+    <w:p>
+      <w:pPr>
+        <w:pStyle w:val="a7"/>
+        <w:numPr>
+          <w:ilvl w:val="0"/>
+          <w:numId w:val="1"/>
+        </w:numPr>
+      </w:pPr>
+      <w:r>
+        <w:t>pass http header in microserver by @requestheader   to avoid interceptor’s thread safe problem</w:t>
+      </w:r>
+    </w:p>
+    <w:p>
+      <w:pPr>
+        <w:pStyle w:val="a7"/>
+        <w:numPr>
+          <w:ilvl w:val="0"/>
+          <w:numId w:val="1"/>
+        </w:numPr>
+      </w:pPr>
+      <w:r>
+        <w:t>spring email implements reset password by email</w:t>
+      </w:r>
       <w:bookmarkStart w:id="0" w:name="_GoBack"/>
       <w:bookmarkEnd w:id="0"/>
+    </w:p>
+    <w:p>
+      <w:pPr>
+        <w:pStyle w:val="a7"/>
+      </w:pPr>
     </w:p>
     <w:sectPr>
       <w:pgSz w:w="11906" w:h="16838"/>

</xml_diff>